<commit_message>
Ecriture de la documentation du troisème sprint
</commit_message>
<xml_diff>
--- a/production/documentation/X-GesProj2-stocchetjo-rodriguedy-dulexsa-schaferje-Rapport.docx
+++ b/production/documentation/X-GesProj2-stocchetjo-rodriguedy-dulexsa-schaferje-Rapport.docx
@@ -2627,7 +2627,13 @@
         <w:pStyle w:val="Retraitcorpsdetexte"/>
       </w:pPr>
       <w:r>
-        <w:t>Après que Jonathan et Jérémy aient validé la structure que Dylan a fait, aidé par Samuel, ils commencèrent à écrire un script qui créera la base de donnée dans le WAMP</w:t>
+        <w:t>Après que Jonathan et Jérémy aient validé la structure qu</w:t>
+      </w:r>
+      <w:r>
+        <w:t>e Dylan a fait, aidé par Samuel, i</w:t>
+      </w:r>
+      <w:r>
+        <w:t>ls commencèrent à écrire un script qui créera la base de donnée dans le WAMP</w:t>
       </w:r>
       <w:r>
         <w:t xml:space="preserve"> nommé</w:t>
@@ -2649,281 +2655,543 @@
         <w:pStyle w:val="Retraitcorpsdetexte"/>
       </w:pPr>
       <w:r>
-        <w:t xml:space="preserve">Samuel et Dylan se sont penchés sur la modification du patron pour qu’il corresponde au croquis mais n’ont malheureusement pas eu le temps de finir </w:t>
+        <w:t>La mise en forme des informations principales tels que le titre, les auteurs, la description, etc… ont été fait puis, par la suite, le premier chapitre de la Réalisation a été écrite. Celui-ci est le chapitre 3.1.1 qui correspond au Sprint n°1.</w:t>
+      </w:r>
+    </w:p>
+    <w:p>
+      <w:pPr>
+        <w:pStyle w:val="Retraitcorpsdetexte"/>
+      </w:pPr>
+    </w:p>
+    <w:p>
+      <w:pPr>
+        <w:pStyle w:val="Retraitcorpsdetexte"/>
+      </w:pPr>
+      <w:r>
+        <w:t>Samuel et Dylan se sont penchés sur la modification du patron pour qu’il corresponde au croquis mais n’ont malheureusement pas eu le temps de finir durant le premier sprint.</w:t>
+      </w:r>
+    </w:p>
+    <w:p>
+      <w:pPr>
+        <w:pStyle w:val="Retraitcorpsdetexte"/>
+      </w:pPr>
+    </w:p>
+    <w:p>
+      <w:pPr>
+        <w:pStyle w:val="Titre3"/>
+      </w:pPr>
+      <w:r>
+        <w:t>Validation du premier sprint</w:t>
+      </w:r>
+    </w:p>
+    <w:p>
+      <w:pPr>
+        <w:pStyle w:val="Retraitcorpsdetexte3"/>
+        <w:ind w:left="1134"/>
+      </w:pPr>
+      <w:r>
+        <w:t xml:space="preserve">Le Product </w:t>
+      </w:r>
+      <w:proofErr w:type="spellStart"/>
+      <w:r>
+        <w:t>Owner</w:t>
+      </w:r>
+      <w:proofErr w:type="spellEnd"/>
+      <w:r>
+        <w:t xml:space="preserve"> est venu validé le premier sprint. Il a vérifié les différentes étapes qui ont été potentiellement validé durant le sprint.</w:t>
+      </w:r>
+    </w:p>
+    <w:p>
+      <w:pPr>
+        <w:pStyle w:val="Retraitcorpsdetexte3"/>
+        <w:ind w:left="1134"/>
+      </w:pPr>
+      <w:r>
+        <w:t xml:space="preserve">Il n’a pas validé deux </w:t>
+      </w:r>
+      <w:proofErr w:type="spellStart"/>
+      <w:r>
+        <w:t>Users</w:t>
+      </w:r>
+      <w:proofErr w:type="spellEnd"/>
+      <w:r>
+        <w:t xml:space="preserve"> Stories car elles ne correspondaient pas à ses attentes. C’était l’architecture du site internet et le début du rapport.</w:t>
+      </w:r>
+    </w:p>
+    <w:p>
+      <w:pPr>
+        <w:pStyle w:val="Retraitcorpsdetexte3"/>
+        <w:ind w:left="1134"/>
+      </w:pPr>
+      <w:r>
+        <w:t>L’architecture était bonne mais il manquait un lien de redirection</w:t>
+      </w:r>
+      <w:r>
+        <w:t>. L</w:t>
+      </w:r>
+      <w:r>
+        <w:t>e rapport devait être modifié afin de séparer les différents chapitres de réalisation</w:t>
+      </w:r>
+      <w:r>
+        <w:t xml:space="preserve"> pour une meilleure lisibilité des sprints.</w:t>
+      </w:r>
+    </w:p>
+    <w:p>
+      <w:pPr>
+        <w:pStyle w:val="Retraitcorpsdetexte3"/>
+        <w:ind w:left="1134"/>
+      </w:pPr>
+      <w:r>
+        <w:lastRenderedPageBreak/>
+        <w:t>Ces quelques « fautes » seront corrigées durant le prochain sprint.</w:t>
+      </w:r>
+    </w:p>
+    <w:p>
+      <w:pPr>
+        <w:pStyle w:val="Retraitcorpsdetexte3"/>
+        <w:ind w:left="1134"/>
+      </w:pPr>
+    </w:p>
+    <w:p>
+      <w:pPr>
+        <w:pStyle w:val="Titre3"/>
+      </w:pPr>
+      <w:r>
+        <w:t>Sprint n°2</w:t>
+      </w:r>
+    </w:p>
+    <w:p>
+      <w:pPr>
+        <w:pStyle w:val="Retraitcorpsdetexte3"/>
+        <w:ind w:left="1134"/>
+      </w:pPr>
+      <w:r>
+        <w:t>Le groupe a commencé, comme à son habitude, le Daily Meeting. Le sprint planning a été décidé et la durée de chaque étape a été planifié durant le Meeting.</w:t>
+      </w:r>
+    </w:p>
+    <w:p>
+      <w:pPr>
+        <w:pStyle w:val="Retraitcorpsdetexte3"/>
+        <w:ind w:left="1134"/>
+      </w:pPr>
+      <w:r>
+        <w:t xml:space="preserve">Samuel a rajouté le lien que le Product </w:t>
+      </w:r>
+      <w:proofErr w:type="spellStart"/>
+      <w:r>
+        <w:t>Owner</w:t>
+      </w:r>
+      <w:proofErr w:type="spellEnd"/>
+      <w:r>
+        <w:t xml:space="preserve"> avait demandé lors de la première validation et Jonathan a mis à jour le rapport afin qu’il convienne aux attentes du client.</w:t>
+      </w:r>
+    </w:p>
+    <w:p>
+      <w:pPr>
+        <w:pStyle w:val="Retraitcorpsdetexte3"/>
+        <w:ind w:left="1134"/>
+      </w:pPr>
+      <w:r>
+        <w:t xml:space="preserve">Samuel et Dylan doivent, désormais, </w:t>
+      </w:r>
+      <w:r>
+        <w:t>s’occuper du site internet pour qu’il puisse correctement inclure les données de la base de donnée.</w:t>
+      </w:r>
+    </w:p>
+    <w:p>
+      <w:pPr>
+        <w:pStyle w:val="Retraitcorpsdetexte3"/>
+        <w:ind w:left="1134"/>
+      </w:pPr>
+      <w:r>
+        <w:t>Ils ont d’abord repris les différents croquis qu’ils avaient effectué durant le premier sprint. Puis ils se sont divisé le travail selon les différentes pages qu’il restait à faire.</w:t>
+      </w:r>
+    </w:p>
+    <w:p>
+      <w:pPr>
+        <w:pStyle w:val="Retraitcorpsdetexte3"/>
+        <w:ind w:left="1134"/>
+      </w:pPr>
+      <w:r>
+        <w:t>Samuel</w:t>
+      </w:r>
+      <w:r>
+        <w:t xml:space="preserve"> s’est concentré sur la page qui permet de créer des nouveau cours grâce à un formulaire. C</w:t>
+      </w:r>
+      <w:r>
+        <w:t>ette page contient</w:t>
+      </w:r>
+      <w:r>
+        <w:t xml:space="preserve"> aussi une vue d’ensemble de tous les cours créer sous forme de liste.</w:t>
+      </w:r>
+    </w:p>
+    <w:p>
+      <w:pPr>
+        <w:pStyle w:val="Retraitcorpsdetexte3"/>
+        <w:ind w:left="1134"/>
+      </w:pPr>
+      <w:r>
+        <w:t>Il a aussi retravaillé la page d’accueil afin de mettre des raccourcis qui renvoient sur les pages correspondantes grâce à des boutons munies d’icônes.</w:t>
+      </w:r>
+    </w:p>
+    <w:p>
+      <w:pPr>
+        <w:pStyle w:val="Retraitcorpsdetexte3"/>
+        <w:ind w:left="1134"/>
+      </w:pPr>
+      <w:r>
+        <w:t>Dylan a, quant à lui, fait une page qui servira de détailler chaque cours. Cette page sera atteignable depuis la liste de Samuel et s’</w:t>
+      </w:r>
+      <w:r>
+        <w:t>adapte</w:t>
+      </w:r>
+      <w:r>
+        <w:t xml:space="preserve"> selon </w:t>
+      </w:r>
+      <w:r>
+        <w:t>le</w:t>
+      </w:r>
+      <w:r>
+        <w:t xml:space="preserve"> cours </w:t>
+      </w:r>
+      <w:r>
+        <w:t xml:space="preserve">qui </w:t>
+      </w:r>
+      <w:r>
+        <w:t>a été choisi par l’utilisateur.</w:t>
+      </w:r>
+    </w:p>
+    <w:p>
+      <w:pPr>
+        <w:pStyle w:val="Retraitcorpsdetexte3"/>
+        <w:ind w:left="1134"/>
+      </w:pPr>
+      <w:r>
+        <w:t>Il a</w:t>
+      </w:r>
+      <w:r>
+        <w:t xml:space="preserve"> également fait une page qui sert à ajouter des élèves dans la base de donnée à l’aide d’un formulaire similaire </w:t>
+      </w:r>
+      <w:r>
+        <w:t>à</w:t>
+      </w:r>
+      <w:r>
+        <w:t xml:space="preserve"> celui utilisé pour la création d’un cours.</w:t>
+      </w:r>
+    </w:p>
+    <w:p>
+      <w:pPr>
+        <w:pStyle w:val="Retraitcorpsdetexte3"/>
+        <w:ind w:left="1134"/>
+      </w:pPr>
+      <w:r>
+        <w:t xml:space="preserve">Jérémy et Jonathan ont, pendant ce temps, travaillé sur la base de donnée pour écrire les différentes requêtes qui serviront à </w:t>
+      </w:r>
+      <w:r>
+        <w:t>afficher/modifier/supprimer</w:t>
+      </w:r>
+      <w:r>
+        <w:t xml:space="preserve"> les données sur le site internet.</w:t>
+      </w:r>
+    </w:p>
+    <w:p>
+      <w:pPr>
+        <w:pStyle w:val="Retraitcorpsdetexte3"/>
+        <w:ind w:left="1134"/>
+      </w:pPr>
+      <w:r>
+        <w:t>Pour cela il a fallu, pour faire des tests, ajouter des données fictives (mais cohérentes) dans la base de donnée.</w:t>
+      </w:r>
+    </w:p>
+    <w:p>
+      <w:pPr>
+        <w:pStyle w:val="Retraitcorpsdetexte3"/>
+        <w:ind w:left="1134"/>
+      </w:pPr>
+      <w:r>
+        <w:t>En attendant qu’un certain nombre de données soient inséré par Jérémy, Jonathan a commencé à faire quelques modifications dans le rapport.</w:t>
+      </w:r>
+    </w:p>
+    <w:p>
+      <w:pPr>
+        <w:pStyle w:val="Retraitcorpsdetexte3"/>
+        <w:ind w:left="1134"/>
+      </w:pPr>
+      <w:r>
+        <w:t>Il a changé l’image du titre de la première page du rapport puis a continué le chapitre sur la réalisation du projet en ajoutant le chapitre « Validation du premier sprint » et « Sprint n°2 ».</w:t>
+      </w:r>
+      <w:r>
+        <w:t xml:space="preserve"> Le chapitre 3.1.2 est celui de la validation de sprint. Il recense ce que le client a validé ou ce qu’il a trouvé indispensable de changer. Et le 3.1.3 correspond au chapitre sur le second sprint. Celui-ci comprend les informations sur ce que l’équipe de développement a effectué.</w:t>
+      </w:r>
+    </w:p>
+    <w:p>
+      <w:pPr>
+        <w:pStyle w:val="Retraitcorpsdetexte3"/>
+        <w:ind w:left="1134"/>
+      </w:pPr>
+      <w:r>
+        <w:t>Jérémy, ayant terminé d’inséré des données fictives dans la base de donnée, a essayé de créer les requêtes SQL qui serviront pour la page internet.</w:t>
+      </w:r>
+    </w:p>
+    <w:p>
+      <w:pPr>
+        <w:pStyle w:val="Retraitcorpsdetexte3"/>
+        <w:ind w:left="1134"/>
+      </w:pPr>
+      <w:r>
+        <w:t>Il a créé une quinzaine de requêtes SQL. Certaines sont utiles pour inséré des données dans la base de donnée, d’autre pour les afficher selon un certain t</w:t>
+      </w:r>
+      <w:r>
+        <w:t>rie ou selon certains critères.</w:t>
+      </w:r>
+    </w:p>
+    <w:p>
+      <w:pPr>
+        <w:pStyle w:val="Retraitcorpsdetexte3"/>
+        <w:ind w:left="1134"/>
+      </w:pPr>
+    </w:p>
+    <w:p>
+      <w:pPr>
+        <w:pStyle w:val="Titre3"/>
+      </w:pPr>
+      <w:r>
+        <w:t>Validation du deuxième sprint </w:t>
+      </w:r>
+    </w:p>
+    <w:p>
+      <w:pPr>
+        <w:pStyle w:val="Retraitcorpsdetexte3"/>
+        <w:ind w:left="1134"/>
+      </w:pPr>
+      <w:r>
+        <w:t xml:space="preserve">Le Product </w:t>
+      </w:r>
+      <w:proofErr w:type="spellStart"/>
+      <w:r>
+        <w:t>Owner</w:t>
+      </w:r>
+      <w:proofErr w:type="spellEnd"/>
+      <w:r>
+        <w:t xml:space="preserve"> est venu validé le </w:t>
+      </w:r>
+      <w:r>
+        <w:t>deuxième</w:t>
+      </w:r>
+      <w:r>
+        <w:t xml:space="preserve"> sprint. Il a vérifié les différentes étapes qui ont été potentiellement validé durant le sprint.</w:t>
+      </w:r>
+    </w:p>
+    <w:p>
+      <w:pPr>
+        <w:pStyle w:val="Retraitcorpsdetexte3"/>
+        <w:ind w:left="1134"/>
+      </w:pPr>
+      <w:r>
+        <w:t xml:space="preserve">Il a validé la mise en forme du rapport du projet. Ce qui correspond </w:t>
+      </w:r>
+      <w:r>
+        <w:t>aux</w:t>
+      </w:r>
+      <w:r>
+        <w:t xml:space="preserve"> ch</w:t>
+      </w:r>
+      <w:r>
+        <w:t xml:space="preserve">apitres </w:t>
+      </w:r>
+      <w:r>
+        <w:t>3.1.1</w:t>
+      </w:r>
+      <w:r>
+        <w:t>,</w:t>
+      </w:r>
+      <w:r>
+        <w:t xml:space="preserve"> 3.1.2 ainsi que le chapitre 3.1.3.</w:t>
+      </w:r>
+    </w:p>
+    <w:p>
+      <w:pPr>
+        <w:pStyle w:val="Retraitcorpsdetexte3"/>
+        <w:ind w:left="1134"/>
+      </w:pPr>
+      <w:r>
+        <w:lastRenderedPageBreak/>
+        <w:t>Le site internet a été validé que ce soit le croquis ou les fonctionnalités.</w:t>
+      </w:r>
+    </w:p>
+    <w:p>
+      <w:pPr>
+        <w:pStyle w:val="Retraitcorpsdetexte3"/>
+        <w:ind w:left="1134"/>
+      </w:pPr>
+      <w:r>
+        <w:t>Différentes requêtes SQL ont été créé et elles ont, elles-aussi, été validé avec succès.</w:t>
+      </w:r>
+    </w:p>
+    <w:p>
+      <w:pPr>
+        <w:pStyle w:val="Retraitcorpsdetexte3"/>
+        <w:ind w:left="1134"/>
+      </w:pPr>
+    </w:p>
+    <w:p>
+      <w:pPr>
+        <w:pStyle w:val="Titre3"/>
+      </w:pPr>
+      <w:r>
+        <w:t>Sprint n°3</w:t>
+      </w:r>
+    </w:p>
+    <w:p>
+      <w:pPr>
+        <w:pStyle w:val="Retraitcorpsdetexte3"/>
+        <w:ind w:left="1134"/>
+      </w:pPr>
+      <w:r>
+        <w:t>Les premières minutes ont été utilisées, comme d’habitude, pour le Daily Meeting.</w:t>
+      </w:r>
+      <w:r>
+        <w:t xml:space="preserve"> </w:t>
+      </w:r>
+      <w:r>
+        <w:t xml:space="preserve">Le planning </w:t>
+      </w:r>
+      <w:r>
+        <w:t xml:space="preserve">du troisième sprint </w:t>
+      </w:r>
+      <w:r>
+        <w:t>a été décidé et la durée de</w:t>
+      </w:r>
+      <w:r>
+        <w:t xml:space="preserve">s </w:t>
+      </w:r>
+      <w:r>
+        <w:t>étape</w:t>
+      </w:r>
+      <w:r>
+        <w:t>s</w:t>
+      </w:r>
+      <w:r>
+        <w:t xml:space="preserve"> a été planifié durant le Meeting.</w:t>
+      </w:r>
+    </w:p>
+    <w:p>
+      <w:pPr>
+        <w:pStyle w:val="Retraitcorpsdetexte3"/>
+        <w:ind w:left="1134"/>
+      </w:pPr>
+      <w:r>
+        <w:t>Celui-ci a dû se dérouler sans l’aide de Jérémy, absent le 26.04.17. Donc le sprint s’est effectué sans lui.</w:t>
+      </w:r>
+    </w:p>
+    <w:p>
+      <w:pPr>
+        <w:pStyle w:val="Retraitcorpsdetexte3"/>
+        <w:ind w:left="1134"/>
+      </w:pPr>
+      <w:r>
+        <w:t>Une fois le Meeting terminé, chacun a commencé son travail. Samuel et Dylan doivent s’occuper de terminer le site internet en le rendant « dynamique ». Par exemple en introduisant du PHP et du SQL pour travailler avec les données qui sont contenus dans la base de donnée.</w:t>
+      </w:r>
+    </w:p>
+    <w:p>
+      <w:pPr>
+        <w:pStyle w:val="Retraitcorpsdetexte3"/>
+        <w:ind w:left="1134"/>
+      </w:pPr>
+      <w:r>
+        <w:t>Samuel s’est concentré sur les formulaire d’ajout du site en utilisant les requêtes créées auparavant. Les pages de « addFormer » et « addStudent » ont été créées.</w:t>
+      </w:r>
+    </w:p>
+    <w:p>
+      <w:pPr>
+        <w:pStyle w:val="Retraitcorpsdetexte3"/>
+        <w:ind w:left="1134"/>
+      </w:pPr>
+      <w:r>
+        <w:t>AddFormer servira pour ajouter des nouveaux enseignants et addStudent pour les étudiants.</w:t>
+      </w:r>
+    </w:p>
+    <w:p>
+      <w:pPr>
+        <w:pStyle w:val="Retraitcorpsdetexte3"/>
+        <w:ind w:left="1134"/>
+      </w:pPr>
+      <w:r>
+        <w:t>Il a eu quelques soucis car certains noms de variables utilisées ne correspondaient pas entre elles. Mais après quelques minutes, cela a été corrigé et Samuel a pu mener à bien ces deux pages et fit de même pour la page « </w:t>
+      </w:r>
+      <w:proofErr w:type="spellStart"/>
+      <w:r>
+        <w:t>lesson</w:t>
+      </w:r>
+      <w:proofErr w:type="spellEnd"/>
+      <w:r>
+        <w:t> ». C’est-à-dire que cette page pourra créer des leçons et les rajouter dans la base de donnée, comme les deux pages d’avant.</w:t>
+      </w:r>
+    </w:p>
+    <w:p>
+      <w:pPr>
+        <w:pStyle w:val="Retraitcorpsdetexte3"/>
+        <w:ind w:left="1134"/>
+      </w:pPr>
+      <w:r>
+        <w:t xml:space="preserve">Dylan a, quant à lui, </w:t>
+      </w:r>
+      <w:r>
+        <w:t xml:space="preserve">inséré les requêtes qui serviront à la mise en page des informations sur le site internet. Elles vont chercher les informations dans la base de donnée et le PHP les affiches correctement. Grâce à lui, la barre de navigation sur la gauche fonctionne correctement et tous les liens fonctionnent. La page « showLessonInformations » </w:t>
+      </w:r>
+      <w:r>
+        <w:t>qu’il a effectué peut afficher toutes les informations de la leçon que l’utilisateur aura sélectionné. L’utilisateur aura donc une vue d’ensemble de la leçon, la liste des élèves qui y participent ainsi que la liste des élèves n’y participant pas. L’utilisateur peut également rajouter ou supprimer des élèves du cours.</w:t>
+      </w:r>
+    </w:p>
+    <w:p>
+      <w:pPr>
+        <w:pStyle w:val="Retraitcorpsdetexte3"/>
+        <w:ind w:left="1134"/>
+      </w:pPr>
+      <w:r>
+        <w:t>Jonathan a commencé à créer une présentation pour le projet qui devra comprendre comment le groupe à travailler durant le projet ainsi que le projet en lui-même. Cette présentation sera assez conséquentes car il faudra parler, en détaille, de tout ce qui a été effectué durant le projet.</w:t>
+      </w:r>
+    </w:p>
+    <w:p>
+      <w:pPr>
+        <w:pStyle w:val="Retraitcorpsdetexte3"/>
+        <w:ind w:left="1134"/>
+      </w:pPr>
+      <w:r>
+        <w:t>Mais n’ayant pas d’inspiration pour le moment, Jonathan a décidé de se mettre à continuer le rapport et de reprendre la présentation un peu plus tard durant le sprint.</w:t>
+      </w:r>
+    </w:p>
+    <w:p>
+      <w:pPr>
+        <w:pStyle w:val="Retraitcorpsdetexte3"/>
+        <w:ind w:left="1134"/>
+      </w:pPr>
+      <w:r>
+        <w:t>Dans la documentation, les chapitres 3.1.4 et 3.1.5 ont été développés. Le chapitre 3.1.4 correspond à la validation du sprint n°2.  Il ressort ce que le client a trouvé de bien et ce qui est nécessaire de modifier. Le chapitre 3.1.5 n’est autre que la review du sprint n°3. Tout ce qui a été effectué par l’équipe de développement y est recensé.</w:t>
+      </w:r>
+    </w:p>
+    <w:p>
+      <w:pPr>
+        <w:pStyle w:val="Retraitcorpsdetexte3"/>
+        <w:ind w:left="1134"/>
+      </w:pPr>
+      <w:r>
+        <w:t>A la fin de la mise à jour de la documentation, Jonathan repris la création du PowerPoint.</w:t>
       </w:r>
       <w:bookmarkStart w:id="17" w:name="_GoBack"/>
       <w:bookmarkEnd w:id="17"/>
-      <w:r>
-        <w:t>durant le premier sprint.</w:t>
-      </w:r>
-    </w:p>
-    <w:p>
-      <w:pPr>
-        <w:pStyle w:val="Retraitcorpsdetexte"/>
-      </w:pPr>
-    </w:p>
-    <w:p>
-      <w:pPr>
-        <w:pStyle w:val="Titre3"/>
-      </w:pPr>
-      <w:r>
-        <w:t>Validation du premier sprint</w:t>
-      </w:r>
     </w:p>
     <w:p>
       <w:pPr>
         <w:pStyle w:val="Retraitcorpsdetexte3"/>
         <w:ind w:left="1134"/>
       </w:pPr>
-      <w:r>
-        <w:t xml:space="preserve">Le Product </w:t>
-      </w:r>
-      <w:proofErr w:type="spellStart"/>
-      <w:r>
-        <w:t>Owner</w:t>
-      </w:r>
-      <w:proofErr w:type="spellEnd"/>
-      <w:r>
-        <w:t xml:space="preserve"> est venu validé le premier sprint. Il a vérifié les différentes étapes qui ont été potentiellement validé durant le sprint.</w:t>
-      </w:r>
     </w:p>
     <w:p>
       <w:pPr>
         <w:pStyle w:val="Retraitcorpsdetexte3"/>
         <w:ind w:left="1134"/>
       </w:pPr>
-      <w:r>
-        <w:t xml:space="preserve">Il n’a pas validé deux </w:t>
-      </w:r>
-      <w:proofErr w:type="spellStart"/>
-      <w:r>
-        <w:t>Users</w:t>
-      </w:r>
-      <w:proofErr w:type="spellEnd"/>
-      <w:r>
-        <w:t xml:space="preserve"> Stories car elles ne correspondaient pas à ses attentes. C’était l’architecture du site internet et le début du rapport.</w:t>
-      </w:r>
-    </w:p>
-    <w:p>
-      <w:pPr>
-        <w:pStyle w:val="Retraitcorpsdetexte3"/>
-        <w:ind w:left="1134"/>
-      </w:pPr>
-      <w:r>
-        <w:t>L’architecture était bonne mais il manquait un lien de redirection</w:t>
-      </w:r>
-      <w:r>
-        <w:t>. L</w:t>
-      </w:r>
-      <w:r>
-        <w:t>e rapport devait être modifié afin de séparer les différents chapitres de réalisation</w:t>
-      </w:r>
-      <w:r>
-        <w:t xml:space="preserve"> pour une meilleure lisibilité des sprints.</w:t>
-      </w:r>
-    </w:p>
-    <w:p>
-      <w:pPr>
-        <w:pStyle w:val="Retraitcorpsdetexte3"/>
-        <w:ind w:left="1134"/>
-      </w:pPr>
-      <w:r>
-        <w:t>Ces quelques « fautes » seront corrigées durant le prochain sprint.</w:t>
-      </w:r>
-    </w:p>
-    <w:p>
-      <w:pPr>
-        <w:pStyle w:val="Retraitcorpsdetexte3"/>
-        <w:ind w:left="1134"/>
-      </w:pPr>
-    </w:p>
-    <w:p>
-      <w:pPr>
-        <w:pStyle w:val="Titre3"/>
-      </w:pPr>
-      <w:r>
-        <w:lastRenderedPageBreak/>
-        <w:t>Sprint n°2</w:t>
-      </w:r>
-    </w:p>
-    <w:p>
-      <w:pPr>
-        <w:pStyle w:val="Retraitcorpsdetexte3"/>
-        <w:ind w:left="1134"/>
-      </w:pPr>
-      <w:r>
-        <w:t>Le groupe a commencé, comme à son habitude, le Daily Meeting. Le sprint planning a été décidé et la durée de chaque étape a été planifié durant le Meeting.</w:t>
-      </w:r>
-    </w:p>
-    <w:p>
-      <w:pPr>
-        <w:pStyle w:val="Retraitcorpsdetexte3"/>
-        <w:ind w:left="1134"/>
-      </w:pPr>
-      <w:r>
-        <w:t xml:space="preserve">Samuel a rajouté le lien que le Product </w:t>
-      </w:r>
-      <w:proofErr w:type="spellStart"/>
-      <w:r>
-        <w:t>Owner</w:t>
-      </w:r>
-      <w:proofErr w:type="spellEnd"/>
-      <w:r>
-        <w:t xml:space="preserve"> avait demandé lors de la première validation et Jonathan a mis à jour le rapport afin qu’il convienne aux attentes du client.</w:t>
-      </w:r>
-    </w:p>
-    <w:p>
-      <w:pPr>
-        <w:pStyle w:val="Retraitcorpsdetexte3"/>
-        <w:ind w:left="1134"/>
-      </w:pPr>
-      <w:r>
-        <w:t xml:space="preserve">Samuel et Dylan doivent, désormais, </w:t>
-      </w:r>
-      <w:r>
-        <w:t>s’occuper du site internet pour qu’il puisse correctement inclure les données de la base de donnée.</w:t>
-      </w:r>
-    </w:p>
-    <w:p>
-      <w:pPr>
-        <w:pStyle w:val="Retraitcorpsdetexte3"/>
-        <w:ind w:left="1134"/>
-      </w:pPr>
-      <w:r>
-        <w:t>Ils ont d’abord repris les différents croquis qu’ils avaient effectué durant le premier sprint. Puis ils se sont divisé le travail selon les différentes pages qu’il restait à faire.</w:t>
-      </w:r>
-    </w:p>
-    <w:p>
-      <w:pPr>
-        <w:pStyle w:val="Retraitcorpsdetexte3"/>
-        <w:ind w:left="1134"/>
-      </w:pPr>
-      <w:r>
-        <w:t>Samuel</w:t>
-      </w:r>
-      <w:r>
-        <w:t xml:space="preserve"> s’est concentré sur la page qui permet de créer des nouveau cours grâce à un formulaire. C</w:t>
-      </w:r>
-      <w:r>
-        <w:t>ette page contient</w:t>
-      </w:r>
-      <w:r>
-        <w:t xml:space="preserve"> aussi une vue d’ensemble de tous les cours créer sous forme de liste.</w:t>
-      </w:r>
-    </w:p>
-    <w:p>
-      <w:pPr>
-        <w:pStyle w:val="Retraitcorpsdetexte3"/>
-        <w:ind w:left="1134"/>
-      </w:pPr>
-      <w:r>
-        <w:t>Il a aussi retravaillé la page d’accueil afin de mettre des raccourcis qui renvoient sur les pages correspondantes grâce à des boutons munies d’icônes.</w:t>
-      </w:r>
-    </w:p>
-    <w:p>
-      <w:pPr>
-        <w:pStyle w:val="Retraitcorpsdetexte3"/>
-        <w:ind w:left="1134"/>
-      </w:pPr>
-      <w:r>
-        <w:t>Dylan a, quant à lui, fait une page qui servira de détailler chaque cours. Cette page sera atteignable depuis la liste de Samuel et s’</w:t>
-      </w:r>
-      <w:r>
-        <w:t>adapte</w:t>
-      </w:r>
-      <w:r>
-        <w:t xml:space="preserve"> selon </w:t>
-      </w:r>
-      <w:r>
-        <w:t>le</w:t>
-      </w:r>
-      <w:r>
-        <w:t xml:space="preserve"> cours </w:t>
-      </w:r>
-      <w:r>
-        <w:t xml:space="preserve">qui </w:t>
-      </w:r>
-      <w:r>
-        <w:t>a été choisi par l’utilisateur.</w:t>
-      </w:r>
-    </w:p>
-    <w:p>
-      <w:pPr>
-        <w:pStyle w:val="Retraitcorpsdetexte3"/>
-        <w:ind w:left="1134"/>
-      </w:pPr>
-      <w:r>
-        <w:t>Il a</w:t>
-      </w:r>
-      <w:r>
-        <w:t xml:space="preserve"> également fait une page qui sert à ajouter des élèves dans la base de donnée à l’aide d’un formulaire similaire </w:t>
-      </w:r>
-      <w:r>
-        <w:t>à</w:t>
-      </w:r>
-      <w:r>
-        <w:t xml:space="preserve"> celui utilisé pour la création d’un cours.</w:t>
-      </w:r>
-    </w:p>
-    <w:p>
-      <w:pPr>
-        <w:pStyle w:val="Retraitcorpsdetexte3"/>
-        <w:ind w:left="1134"/>
-      </w:pPr>
-      <w:r>
-        <w:t xml:space="preserve">Jérémy et Jonathan ont, pendant ce temps, travaillé sur la base de donnée pour écrire les différentes requêtes qui serviront à </w:t>
-      </w:r>
-      <w:r>
-        <w:t>afficher/modifier/supprimer</w:t>
-      </w:r>
-      <w:r>
-        <w:t xml:space="preserve"> les données sur le site internet.</w:t>
-      </w:r>
-    </w:p>
-    <w:p>
-      <w:pPr>
-        <w:pStyle w:val="Retraitcorpsdetexte3"/>
-        <w:ind w:left="1134"/>
-      </w:pPr>
-      <w:r>
-        <w:t>Pour cela il a fallu, pour faire des tests, ajouter des données fictives (mais cohérentes) dans la base de donnée.</w:t>
-      </w:r>
-    </w:p>
-    <w:p>
-      <w:pPr>
-        <w:pStyle w:val="Retraitcorpsdetexte3"/>
-        <w:ind w:left="1134"/>
-      </w:pPr>
-      <w:r>
-        <w:t>En attendant qu’un certain nombre de données soient inséré par Jérémy, Jonathan a commencé à faire quelques modifications dans le rapport.</w:t>
-      </w:r>
-    </w:p>
-    <w:p>
-      <w:pPr>
-        <w:pStyle w:val="Retraitcorpsdetexte3"/>
-        <w:ind w:left="1134"/>
-      </w:pPr>
-      <w:r>
-        <w:t>Il a changé l’image du titre de la première page du rapport puis a continué le chapitre sur la réalisation du projet en ajoutant le chapitre « Validation du premier sprint » et « Sprint n°2 ».</w:t>
-      </w:r>
-    </w:p>
-    <w:p>
-      <w:pPr>
-        <w:pStyle w:val="Retraitcorpsdetexte3"/>
-        <w:ind w:left="1134"/>
-      </w:pPr>
-      <w:r>
-        <w:t>Jérémy, ayant terminé d’inséré des données fictives dans la base de donnée, a essayé de créer les requêtes SQL qui serviront pour la page internet.</w:t>
-      </w:r>
-    </w:p>
-    <w:p>
-      <w:pPr>
-        <w:pStyle w:val="Retraitcorpsdetexte3"/>
-        <w:ind w:left="1134"/>
-      </w:pPr>
-      <w:r>
-        <w:t xml:space="preserve">Il a créé une quinzaine de requêtes SQL. Certaines sont utiles pour inséré des données dans la base de donnée, d’autre pour les afficher selon un certain trie ou selon certains critères. </w:t>
-      </w:r>
     </w:p>
     <w:p>
       <w:pPr>
@@ -3115,7 +3383,6 @@
         <w:ind w:left="426" w:hanging="426"/>
       </w:pPr>
       <w:r>
-        <w:lastRenderedPageBreak/>
         <w:t>Liste des bugs répertoriés avec la date de découverte et leur état:</w:t>
       </w:r>
     </w:p>
@@ -3652,16 +3919,31 @@
             </w:rPr>
             <w:t xml:space="preserve"> </w:t>
           </w:r>
-          <w:fldSimple w:instr=" AUTHOR   \* MERGEFORMAT ">
-            <w:r>
-              <w:rPr>
-                <w:rFonts w:cs="Arial"/>
-                <w:noProof/>
-                <w:szCs w:val="16"/>
-              </w:rPr>
-              <w:t>ETML</w:t>
-            </w:r>
-          </w:fldSimple>
+          <w:r>
+            <w:fldChar w:fldCharType="begin"/>
+          </w:r>
+          <w:r>
+            <w:instrText xml:space="preserve"> AUTHOR   \* MERGEFORMAT </w:instrText>
+          </w:r>
+          <w:r>
+            <w:fldChar w:fldCharType="separate"/>
+          </w:r>
+          <w:r>
+            <w:rPr>
+              <w:rFonts w:cs="Arial"/>
+              <w:noProof/>
+              <w:szCs w:val="16"/>
+            </w:rPr>
+            <w:t>ETML</w:t>
+          </w:r>
+          <w:r>
+            <w:rPr>
+              <w:rFonts w:cs="Arial"/>
+              <w:noProof/>
+              <w:szCs w:val="16"/>
+            </w:rPr>
+            <w:fldChar w:fldCharType="end"/>
+          </w:r>
         </w:p>
         <w:p>
           <w:pPr>
@@ -3848,7 +4130,7 @@
               <w:noProof/>
               <w:szCs w:val="16"/>
             </w:rPr>
-            <w:t>5</w:t>
+            <w:t>7</w:t>
           </w:r>
           <w:r>
             <w:rPr>
@@ -3897,7 +4179,7 @@
               <w:noProof/>
               <w:szCs w:val="16"/>
             </w:rPr>
-            <w:t>6</w:t>
+            <w:t>7</w:t>
           </w:r>
           <w:r>
             <w:rPr>
@@ -4000,16 +4282,31 @@
             </w:rPr>
             <w:t xml:space="preserve">Version: </w:t>
           </w:r>
-          <w:fldSimple w:instr=" REVNUM   \* MERGEFORMAT ">
-            <w:r>
-              <w:rPr>
-                <w:rFonts w:cs="Arial"/>
-                <w:noProof/>
-                <w:szCs w:val="16"/>
-              </w:rPr>
-              <w:t>1</w:t>
-            </w:r>
-          </w:fldSimple>
+          <w:r>
+            <w:fldChar w:fldCharType="begin"/>
+          </w:r>
+          <w:r>
+            <w:instrText xml:space="preserve"> REVNUM   \* MERGEFORMAT </w:instrText>
+          </w:r>
+          <w:r>
+            <w:fldChar w:fldCharType="separate"/>
+          </w:r>
+          <w:r>
+            <w:rPr>
+              <w:rFonts w:cs="Arial"/>
+              <w:noProof/>
+              <w:szCs w:val="16"/>
+            </w:rPr>
+            <w:t>1</w:t>
+          </w:r>
+          <w:r>
+            <w:rPr>
+              <w:rFonts w:cs="Arial"/>
+              <w:noProof/>
+              <w:szCs w:val="16"/>
+            </w:rPr>
+            <w:fldChar w:fldCharType="end"/>
+          </w:r>
           <w:r>
             <w:rPr>
               <w:rFonts w:cs="Arial"/>
@@ -4044,7 +4341,7 @@
               <w:noProof/>
               <w:szCs w:val="16"/>
             </w:rPr>
-            <w:t>05.04.2017 15:33</w:t>
+            <w:t>05.04.2017 16:28</w:t>
           </w:r>
           <w:r>
             <w:rPr>
@@ -4070,16 +4367,31 @@
               <w:szCs w:val="16"/>
             </w:rPr>
           </w:pPr>
-          <w:fldSimple w:instr=" FILENAME  \* FirstCap  \* MERGEFORMAT ">
-            <w:r>
-              <w:rPr>
-                <w:rFonts w:cs="Arial"/>
-                <w:noProof/>
-                <w:szCs w:val="16"/>
-              </w:rPr>
-              <w:t>Document1</w:t>
-            </w:r>
-          </w:fldSimple>
+          <w:r>
+            <w:fldChar w:fldCharType="begin"/>
+          </w:r>
+          <w:r>
+            <w:instrText xml:space="preserve"> FILENAME  \* FirstCap  \* MERGEFORMAT </w:instrText>
+          </w:r>
+          <w:r>
+            <w:fldChar w:fldCharType="separate"/>
+          </w:r>
+          <w:r>
+            <w:rPr>
+              <w:rFonts w:cs="Arial"/>
+              <w:noProof/>
+              <w:szCs w:val="16"/>
+            </w:rPr>
+            <w:t>Document1</w:t>
+          </w:r>
+          <w:r>
+            <w:rPr>
+              <w:rFonts w:cs="Arial"/>
+              <w:noProof/>
+              <w:szCs w:val="16"/>
+            </w:rPr>
+            <w:fldChar w:fldCharType="end"/>
+          </w:r>
         </w:p>
       </w:tc>
     </w:tr>
@@ -4256,7 +4568,7 @@
         <v:path o:extrusionok="f" gradientshapeok="t" o:connecttype="rect"/>
         <o:lock v:ext="edit" aspectratio="t"/>
       </v:shapetype>
-      <v:shape id="_x0000_i1027" type="#_x0000_t75" style="width:12pt;height:12pt" o:bullet="t">
+      <v:shape id="_x0000_i1029" type="#_x0000_t75" style="width:12pt;height:12pt" o:bullet="t">
         <v:imagedata r:id="rId1" o:title="BD10263_"/>
       </v:shape>
     </w:pict>
@@ -5304,6 +5616,12 @@
   </w:num>
   <w:num w:numId="9">
     <w:abstractNumId w:val="8"/>
+  </w:num>
+  <w:num w:numId="10">
+    <w:abstractNumId w:val="5"/>
+  </w:num>
+  <w:num w:numId="11">
+    <w:abstractNumId w:val="5"/>
   </w:num>
   <w:numIdMacAtCleanup w:val="7"/>
 </w:numbering>
@@ -6718,7 +7036,7 @@
 </file>
 
 <file path=customXml/itemProps1.xml><?xml version="1.0" encoding="utf-8"?>
-<ds:datastoreItem xmlns:ds="http://schemas.openxmlformats.org/officeDocument/2006/customXml" ds:itemID="{92CF3E7E-24BD-4229-BC5C-B72694A61547}">
+<ds:datastoreItem xmlns:ds="http://schemas.openxmlformats.org/officeDocument/2006/customXml" ds:itemID="{3D57F0CA-BDB6-4717-8410-F75DBEA9B134}">
   <ds:schemaRefs>
     <ds:schemaRef ds:uri="http://schemas.openxmlformats.org/officeDocument/2006/bibliography"/>
   </ds:schemaRefs>

</xml_diff>

<commit_message>
Ajout du chapitre sur la validation du sprint 3
Ajout du chapitre sur la validation du sprint 3 par le client dans le rapport.
</commit_message>
<xml_diff>
--- a/production/documentation/X-GesProj2-stocchetjo-rodriguedy-dulexsa-schaferje-Rapport.docx
+++ b/production/documentation/X-GesProj2-stocchetjo-rodriguedy-dulexsa-schaferje-Rapport.docx
@@ -79,21 +79,8 @@
         <w:spacing w:before="2000"/>
         <w:jc w:val="center"/>
       </w:pPr>
-      <w:proofErr w:type="spellStart"/>
-      <w:r>
-        <w:t>Stocchetti</w:t>
-      </w:r>
-      <w:proofErr w:type="spellEnd"/>
-      <w:r>
-        <w:t xml:space="preserve"> Jonathan – </w:t>
-      </w:r>
-      <w:proofErr w:type="spellStart"/>
-      <w:r>
-        <w:t>Dulex</w:t>
-      </w:r>
-      <w:proofErr w:type="spellEnd"/>
-      <w:r>
-        <w:t xml:space="preserve"> Samuel – Rodrigues Alves Dylan- Schaefer Jérémy</w:t>
+      <w:r>
+        <w:t>Stocchetti Jonathan – Dulex Samuel – Rodrigues Alves Dylan- Schaefer Jérémy</w:t>
       </w:r>
       <w:r>
         <w:t xml:space="preserve"> </w:t>
@@ -112,13 +99,8 @@
       <w:pPr>
         <w:jc w:val="center"/>
       </w:pPr>
-      <w:proofErr w:type="spellStart"/>
-      <w:r>
-        <w:t>Sébeillion</w:t>
-      </w:r>
-      <w:proofErr w:type="spellEnd"/>
-      <w:r>
-        <w:t xml:space="preserve"> 12 - ETML</w:t>
+      <w:r>
+        <w:t>Sébeillion 12 - ETML</w:t>
       </w:r>
     </w:p>
     <w:p>
@@ -2211,31 +2193,7 @@
         <w:pStyle w:val="Corpsdetexte"/>
       </w:pPr>
       <w:r>
-        <w:t xml:space="preserve">Ce projet a pour but de remplacer le système actuel de gestion de formations, réalisé à l'aide de classeurs et feuilles Excel, par une application modulaire réalisée en </w:t>
-      </w:r>
-      <w:proofErr w:type="spellStart"/>
-      <w:r>
-        <w:t>php</w:t>
-      </w:r>
-      <w:proofErr w:type="spellEnd"/>
-      <w:r>
-        <w:t xml:space="preserve">, </w:t>
-      </w:r>
-      <w:proofErr w:type="spellStart"/>
-      <w:r>
-        <w:t>mysql</w:t>
-      </w:r>
-      <w:proofErr w:type="spellEnd"/>
-      <w:r>
-        <w:t xml:space="preserve"> et </w:t>
-      </w:r>
-      <w:proofErr w:type="spellStart"/>
-      <w:r>
-        <w:t>javascript</w:t>
-      </w:r>
-      <w:proofErr w:type="spellEnd"/>
-      <w:r>
-        <w:t>.</w:t>
+        <w:t>Ce projet a pour but de remplacer le système actuel de gestion de formations, réalisé à l'aide de classeurs et feuilles Excel, par une application modulaire réalisée en php, mysql et javascript.</w:t>
       </w:r>
     </w:p>
     <w:p>
@@ -2343,21 +2301,8 @@
         <w:pStyle w:val="Corpsdetexte"/>
       </w:pPr>
       <w:r>
-        <w:t xml:space="preserve">Une architecture WAMP, comme </w:t>
-      </w:r>
-      <w:proofErr w:type="spellStart"/>
-      <w:r>
-        <w:t>EasyPhp</w:t>
-      </w:r>
-      <w:proofErr w:type="spellEnd"/>
-      <w:r>
-        <w:t xml:space="preserve"> ou </w:t>
-      </w:r>
-      <w:proofErr w:type="spellStart"/>
-      <w:r>
-        <w:t>Xampp</w:t>
-      </w:r>
-      <w:proofErr w:type="spellEnd"/>
+        <w:t>Une architecture WAMP, comme EasyPhp ou Xampp</w:t>
+      </w:r>
     </w:p>
     <w:p>
       <w:pPr>
@@ -2431,15 +2376,7 @@
         <w:pStyle w:val="Corpsdetexte"/>
       </w:pPr>
       <w:r>
-        <w:t xml:space="preserve">Pour la planification, le tableau créer sur </w:t>
-      </w:r>
-      <w:proofErr w:type="spellStart"/>
-      <w:r>
-        <w:t>Trello</w:t>
-      </w:r>
-      <w:proofErr w:type="spellEnd"/>
-      <w:r>
-        <w:t xml:space="preserve"> fera foi. Chaque point est précisé et le nom des personnes affectées à une tâche y sont notées.</w:t>
+        <w:t>Pour la planification, le tableau créer sur Trello fera foi. Chaque point est précisé et le nom des personnes affectées à une tâche y sont notées.</w:t>
       </w:r>
     </w:p>
     <w:p>
@@ -2447,15 +2384,7 @@
         <w:pStyle w:val="Corpsdetexte"/>
       </w:pPr>
       <w:r>
-        <w:t xml:space="preserve">Lien vers </w:t>
-      </w:r>
-      <w:proofErr w:type="spellStart"/>
-      <w:r>
-        <w:t>Trello</w:t>
-      </w:r>
-      <w:proofErr w:type="spellEnd"/>
-      <w:r>
-        <w:t xml:space="preserve"> : </w:t>
+        <w:t xml:space="preserve">Lien vers Trello : </w:t>
       </w:r>
       <w:hyperlink r:id="rId9" w:history="1">
         <w:r>
@@ -2507,31 +2436,7 @@
         <w:pStyle w:val="Retraitcorpsdetexte"/>
       </w:pPr>
       <w:r>
-        <w:t xml:space="preserve">Au début du projet, le groupe s’est mobilisé pour créer un tableau </w:t>
-      </w:r>
-      <w:proofErr w:type="spellStart"/>
-      <w:r>
-        <w:t>Trello</w:t>
-      </w:r>
-      <w:proofErr w:type="spellEnd"/>
-      <w:r>
-        <w:t xml:space="preserve"> et ainsi faire un Product </w:t>
-      </w:r>
-      <w:proofErr w:type="spellStart"/>
-      <w:r>
-        <w:t>Backlog</w:t>
-      </w:r>
-      <w:proofErr w:type="spellEnd"/>
-      <w:r>
-        <w:t xml:space="preserve"> correcte qui sera utilisé durant le projet. Le tableau a été créé afin de l’utiliser avec une méthodologie Agile se nommant </w:t>
-      </w:r>
-      <w:proofErr w:type="spellStart"/>
-      <w:r>
-        <w:t>Scrum</w:t>
-      </w:r>
-      <w:proofErr w:type="spellEnd"/>
-      <w:r>
-        <w:t>.</w:t>
+        <w:t>Au début du projet, le groupe s’est mobilisé pour créer un tableau Trello et ainsi faire un Product Backlog correcte qui sera utilisé durant le projet. Le tableau a été créé afin de l’utiliser avec une méthodologie Agile se nommant Scrum.</w:t>
       </w:r>
     </w:p>
     <w:p>
@@ -2539,15 +2444,7 @@
         <w:pStyle w:val="Retraitcorpsdetexte"/>
       </w:pPr>
       <w:r>
-        <w:t xml:space="preserve">Une fois le tableau </w:t>
-      </w:r>
-      <w:proofErr w:type="spellStart"/>
-      <w:r>
-        <w:t>Trello</w:t>
-      </w:r>
-      <w:proofErr w:type="spellEnd"/>
-      <w:r>
-        <w:t xml:space="preserve"> correctement terminer, nous avons commencé notre Daily Meeting pour mettre en place le Sprint Planning</w:t>
+        <w:t>Une fois le tableau Trello correctement terminer, nous avons commencé notre Daily Meeting pour mettre en place le Sprint Planning</w:t>
       </w:r>
       <w:r>
         <w:t>. Cela a consisté à choisir les différentes étapes et tâches que l’équipe devra effectuer durant la période de sprint.</w:t>
@@ -2563,15 +2460,7 @@
         <w:pStyle w:val="Retraitcorpsdetexte"/>
       </w:pPr>
       <w:r>
-        <w:t xml:space="preserve">Après avoir pris ensemble la décision des tâches et avoir affecté les personnes, tout a été déplacé dans le </w:t>
-      </w:r>
-      <w:proofErr w:type="spellStart"/>
-      <w:r>
-        <w:t>Current</w:t>
-      </w:r>
-      <w:proofErr w:type="spellEnd"/>
-      <w:r>
-        <w:t xml:space="preserve"> Sprint et l’équipe s’est mise au travail. </w:t>
+        <w:t xml:space="preserve">Après avoir pris ensemble la décision des tâches et avoir affecté les personnes, tout a été déplacé dans le Current Sprint et l’équipe s’est mise au travail. </w:t>
       </w:r>
     </w:p>
     <w:p>
@@ -2600,13 +2489,8 @@
         <w:t>le</w:t>
       </w:r>
       <w:r>
-        <w:t xml:space="preserve"> logiciel </w:t>
-      </w:r>
-      <w:proofErr w:type="spellStart"/>
-      <w:r>
-        <w:t>JMerise</w:t>
-      </w:r>
-      <w:proofErr w:type="spellEnd"/>
+        <w:t xml:space="preserve"> logiciel JMerise</w:t>
+      </w:r>
       <w:r>
         <w:t xml:space="preserve">. Ils ont, par la suite, fait vérifier le fichier par </w:t>
       </w:r>
@@ -2639,15 +2523,7 @@
         <w:t xml:space="preserve"> nommé</w:t>
       </w:r>
       <w:r>
-        <w:t xml:space="preserve"> </w:t>
-      </w:r>
-      <w:proofErr w:type="spellStart"/>
-      <w:r>
-        <w:t>EasyPhp</w:t>
-      </w:r>
-      <w:proofErr w:type="spellEnd"/>
-      <w:r>
-        <w:t>. Après quelques minutes, voyant que Jérémy pouvait terminer le script seul, Jonathan entrepris le commencement du rapport du projet.</w:t>
+        <w:t xml:space="preserve"> EasyPhp. Après quelques minutes, voyant que Jérémy pouvait terminer le script seul, Jonathan entrepris le commencement du rapport du projet.</w:t>
       </w:r>
     </w:p>
     <w:p>
@@ -2690,15 +2566,7 @@
         <w:ind w:left="1134"/>
       </w:pPr>
       <w:r>
-        <w:t xml:space="preserve">Le Product </w:t>
-      </w:r>
-      <w:proofErr w:type="spellStart"/>
-      <w:r>
-        <w:t>Owner</w:t>
-      </w:r>
-      <w:proofErr w:type="spellEnd"/>
-      <w:r>
-        <w:t xml:space="preserve"> est venu validé le premier sprint. Il a vérifié les différentes étapes qui ont été potentiellement validé durant le sprint.</w:t>
+        <w:t>Le Product Owner est venu validé le premier sprint. Il a vérifié les différentes étapes qui ont été potentiellement validé durant le sprint.</w:t>
       </w:r>
     </w:p>
     <w:p>
@@ -2707,15 +2575,7 @@
         <w:ind w:left="1134"/>
       </w:pPr>
       <w:r>
-        <w:t xml:space="preserve">Il n’a pas validé deux </w:t>
-      </w:r>
-      <w:proofErr w:type="spellStart"/>
-      <w:r>
-        <w:t>Users</w:t>
-      </w:r>
-      <w:proofErr w:type="spellEnd"/>
-      <w:r>
-        <w:t xml:space="preserve"> Stories car elles ne correspondaient pas à ses attentes. C’était l’architecture du site internet et le début du rapport.</w:t>
+        <w:t>Il n’a pas validé deux Users Stories car elles ne correspondaient pas à ses attentes. C’était l’architecture du site internet et le début du rapport.</w:t>
       </w:r>
     </w:p>
     <w:p>
@@ -2775,15 +2635,7 @@
         <w:ind w:left="1134"/>
       </w:pPr>
       <w:r>
-        <w:t xml:space="preserve">Samuel a rajouté le lien que le Product </w:t>
-      </w:r>
-      <w:proofErr w:type="spellStart"/>
-      <w:r>
-        <w:t>Owner</w:t>
-      </w:r>
-      <w:proofErr w:type="spellEnd"/>
-      <w:r>
-        <w:t xml:space="preserve"> avait demandé lors de la première validation et Jonathan a mis à jour le rapport afin qu’il convienne aux attentes du client.</w:t>
+        <w:t>Samuel a rajouté le lien que le Product Owner avait demandé lors de la première validation et Jonathan a mis à jour le rapport afin qu’il convienne aux attentes du client.</w:t>
       </w:r>
     </w:p>
     <w:p>
@@ -2965,21 +2817,7 @@
         <w:ind w:left="1134"/>
       </w:pPr>
       <w:r>
-        <w:t xml:space="preserve">Le Product </w:t>
-      </w:r>
-      <w:proofErr w:type="spellStart"/>
-      <w:r>
-        <w:t>Owner</w:t>
-      </w:r>
-      <w:proofErr w:type="spellEnd"/>
-      <w:r>
-        <w:t xml:space="preserve"> est venu validé le </w:t>
-      </w:r>
-      <w:r>
-        <w:t>deuxième</w:t>
-      </w:r>
-      <w:r>
-        <w:t xml:space="preserve"> sprint. Il a vérifié les différentes étapes qui ont été potentiellement validé durant le sprint.</w:t>
+        <w:t>Le Product Owner est venu validé le deuxième sprint. Il a vérifié les différentes étapes qui ont été potentiellement validé durant le sprint.</w:t>
       </w:r>
     </w:p>
     <w:p>
@@ -3054,25 +2892,7 @@
         <w:t xml:space="preserve"> </w:t>
       </w:r>
       <w:r>
-        <w:t xml:space="preserve">Le planning </w:t>
-      </w:r>
-      <w:r>
-        <w:t xml:space="preserve">du troisième sprint </w:t>
-      </w:r>
-      <w:r>
-        <w:t>a été décidé et la durée de</w:t>
-      </w:r>
-      <w:r>
-        <w:t xml:space="preserve">s </w:t>
-      </w:r>
-      <w:r>
-        <w:t>étape</w:t>
-      </w:r>
-      <w:r>
-        <w:t>s</w:t>
-      </w:r>
-      <w:r>
-        <w:t xml:space="preserve"> a été planifié durant le Meeting.</w:t>
+        <w:t>Le planning du troisième sprint a été décidé et la durée des étapes a été planifié durant le Meeting.</w:t>
       </w:r>
     </w:p>
     <w:p>
@@ -3117,15 +2937,7 @@
         <w:ind w:left="1134"/>
       </w:pPr>
       <w:r>
-        <w:t>Il a eu quelques soucis car certains noms de variables utilisées ne correspondaient pas entre elles. Mais après quelques minutes, cela a été corrigé et Samuel a pu mener à bien ces deux pages et fit de même pour la page « </w:t>
-      </w:r>
-      <w:proofErr w:type="spellStart"/>
-      <w:r>
-        <w:t>lesson</w:t>
-      </w:r>
-      <w:proofErr w:type="spellEnd"/>
-      <w:r>
-        <w:t> ». C’est-à-dire que cette page pourra créer des leçons et les rajouter dans la base de donnée, comme les deux pages d’avant.</w:t>
+        <w:t>Il a eu quelques soucis car certains noms de variables utilisées ne correspondaient pas entre elles. Mais après quelques minutes, cela a été corrigé et Samuel a pu mener à bien ces deux pages et fit de même pour la page « lesson ». C’est-à-dire que cette page pourra créer des leçons et les rajouter dans la base de donnée, comme les deux pages d’avant.</w:t>
       </w:r>
     </w:p>
     <w:p>
@@ -3178,14 +2990,61 @@
       <w:r>
         <w:t>A la fin de la mise à jour de la documentation, Jonathan repris la création du PowerPoint.</w:t>
       </w:r>
+    </w:p>
+    <w:p>
+      <w:pPr>
+        <w:pStyle w:val="Titre3"/>
+      </w:pPr>
+      <w:r>
+        <w:t>Validation du troisième sprint :</w:t>
+      </w:r>
+    </w:p>
+    <w:p>
+      <w:pPr>
+        <w:pStyle w:val="Retraitcorpsdetexte3"/>
+      </w:pPr>
+    </w:p>
+    <w:p>
+      <w:pPr>
+        <w:pStyle w:val="Retraitcorpsdetexte3"/>
+        <w:ind w:left="1134"/>
+      </w:pPr>
+      <w:r>
+        <w:lastRenderedPageBreak/>
+        <w:t xml:space="preserve">Le Product Owner est venu validé le </w:t>
+      </w:r>
+      <w:r>
+        <w:t>troisième</w:t>
+      </w:r>
+      <w:r>
+        <w:t xml:space="preserve"> sprint. Il a vérifié les différentes étapes qui ont été potentiellement validé durant le sprint.</w:t>
+      </w:r>
+    </w:p>
+    <w:p>
+      <w:pPr>
+        <w:pStyle w:val="Retraitcorpsdetexte3"/>
+        <w:ind w:left="1134"/>
+      </w:pPr>
+      <w:r>
+        <w:t xml:space="preserve">Il a validé la mise </w:t>
+      </w:r>
+      <w:r>
+        <w:t>à jour</w:t>
+      </w:r>
+      <w:r>
+        <w:t xml:space="preserve"> du rapport du projet. Ce qui correspond aux chapitres 3.1.</w:t>
+      </w:r>
+      <w:r>
+        <w:t>4 et</w:t>
+      </w:r>
+      <w:r>
+        <w:t xml:space="preserve"> 3.1.</w:t>
+      </w:r>
+      <w:r>
+        <w:t>5.</w:t>
+      </w:r>
       <w:bookmarkStart w:id="17" w:name="_GoBack"/>
       <w:bookmarkEnd w:id="17"/>
-    </w:p>
-    <w:p>
-      <w:pPr>
-        <w:pStyle w:val="Retraitcorpsdetexte3"/>
-        <w:ind w:left="1134"/>
-      </w:pPr>
     </w:p>
     <w:p>
       <w:pPr>
@@ -3364,13 +3223,8 @@
         </w:tabs>
         <w:ind w:left="709" w:hanging="283"/>
       </w:pPr>
-      <w:proofErr w:type="gramStart"/>
-      <w:r>
-        <w:t>raison</w:t>
-      </w:r>
-      <w:proofErr w:type="gramEnd"/>
-      <w:r>
-        <w:t>, décisions, etc.</w:t>
+      <w:r>
+        <w:t>raison, décisions, etc.</w:t>
       </w:r>
     </w:p>
     <w:p>
@@ -3669,15 +3523,7 @@
         <w:pStyle w:val="Corpsdetexte"/>
       </w:pPr>
       <w:r>
-        <w:t xml:space="preserve">Pour le journal de travail, le tableau créer sur </w:t>
-      </w:r>
-      <w:proofErr w:type="spellStart"/>
-      <w:r>
-        <w:t>Trello</w:t>
-      </w:r>
-      <w:proofErr w:type="spellEnd"/>
-      <w:r>
-        <w:t xml:space="preserve"> fera foi. Chaque point est précisé et le nom des personnes affectées à une tâche y sont notées.</w:t>
+        <w:t>Pour le journal de travail, le tableau créer sur Trello fera foi. Chaque point est précisé et le nom des personnes affectées à une tâche y sont notées.</w:t>
       </w:r>
     </w:p>
     <w:p>
@@ -3685,15 +3531,7 @@
         <w:pStyle w:val="Corpsdetexte"/>
       </w:pPr>
       <w:r>
-        <w:t xml:space="preserve">Lien vers </w:t>
-      </w:r>
-      <w:proofErr w:type="spellStart"/>
-      <w:r>
-        <w:t>Trello</w:t>
-      </w:r>
-      <w:proofErr w:type="spellEnd"/>
-      <w:r>
-        <w:t xml:space="preserve"> : </w:t>
+        <w:t xml:space="preserve">Lien vers Trello : </w:t>
       </w:r>
       <w:hyperlink r:id="rId10" w:history="1">
         <w:r>
@@ -3919,31 +3757,16 @@
             </w:rPr>
             <w:t xml:space="preserve"> </w:t>
           </w:r>
-          <w:r>
-            <w:fldChar w:fldCharType="begin"/>
-          </w:r>
-          <w:r>
-            <w:instrText xml:space="preserve"> AUTHOR   \* MERGEFORMAT </w:instrText>
-          </w:r>
-          <w:r>
-            <w:fldChar w:fldCharType="separate"/>
-          </w:r>
-          <w:r>
-            <w:rPr>
-              <w:rFonts w:cs="Arial"/>
-              <w:noProof/>
-              <w:szCs w:val="16"/>
-            </w:rPr>
-            <w:t>ETML</w:t>
-          </w:r>
-          <w:r>
-            <w:rPr>
-              <w:rFonts w:cs="Arial"/>
-              <w:noProof/>
-              <w:szCs w:val="16"/>
-            </w:rPr>
-            <w:fldChar w:fldCharType="end"/>
-          </w:r>
+          <w:fldSimple w:instr=" AUTHOR   \* MERGEFORMAT ">
+            <w:r>
+              <w:rPr>
+                <w:rFonts w:cs="Arial"/>
+                <w:noProof/>
+                <w:szCs w:val="16"/>
+              </w:rPr>
+              <w:t>ETML</w:t>
+            </w:r>
+          </w:fldSimple>
         </w:p>
         <w:p>
           <w:pPr>
@@ -4282,31 +4105,16 @@
             </w:rPr>
             <w:t xml:space="preserve">Version: </w:t>
           </w:r>
-          <w:r>
-            <w:fldChar w:fldCharType="begin"/>
-          </w:r>
-          <w:r>
-            <w:instrText xml:space="preserve"> REVNUM   \* MERGEFORMAT </w:instrText>
-          </w:r>
-          <w:r>
-            <w:fldChar w:fldCharType="separate"/>
-          </w:r>
-          <w:r>
-            <w:rPr>
-              <w:rFonts w:cs="Arial"/>
-              <w:noProof/>
-              <w:szCs w:val="16"/>
-            </w:rPr>
-            <w:t>1</w:t>
-          </w:r>
-          <w:r>
-            <w:rPr>
-              <w:rFonts w:cs="Arial"/>
-              <w:noProof/>
-              <w:szCs w:val="16"/>
-            </w:rPr>
-            <w:fldChar w:fldCharType="end"/>
-          </w:r>
+          <w:fldSimple w:instr=" REVNUM   \* MERGEFORMAT ">
+            <w:r>
+              <w:rPr>
+                <w:rFonts w:cs="Arial"/>
+                <w:noProof/>
+                <w:szCs w:val="16"/>
+              </w:rPr>
+              <w:t>1</w:t>
+            </w:r>
+          </w:fldSimple>
           <w:r>
             <w:rPr>
               <w:rFonts w:cs="Arial"/>
@@ -4341,7 +4149,7 @@
               <w:noProof/>
               <w:szCs w:val="16"/>
             </w:rPr>
-            <w:t>05.04.2017 16:28</w:t>
+            <w:t>26.04.2017 16:12</w:t>
           </w:r>
           <w:r>
             <w:rPr>
@@ -4367,31 +4175,16 @@
               <w:szCs w:val="16"/>
             </w:rPr>
           </w:pPr>
-          <w:r>
-            <w:fldChar w:fldCharType="begin"/>
-          </w:r>
-          <w:r>
-            <w:instrText xml:space="preserve"> FILENAME  \* FirstCap  \* MERGEFORMAT </w:instrText>
-          </w:r>
-          <w:r>
-            <w:fldChar w:fldCharType="separate"/>
-          </w:r>
-          <w:r>
-            <w:rPr>
-              <w:rFonts w:cs="Arial"/>
-              <w:noProof/>
-              <w:szCs w:val="16"/>
-            </w:rPr>
-            <w:t>Document1</w:t>
-          </w:r>
-          <w:r>
-            <w:rPr>
-              <w:rFonts w:cs="Arial"/>
-              <w:noProof/>
-              <w:szCs w:val="16"/>
-            </w:rPr>
-            <w:fldChar w:fldCharType="end"/>
-          </w:r>
+          <w:fldSimple w:instr=" FILENAME  \* FirstCap  \* MERGEFORMAT ">
+            <w:r>
+              <w:rPr>
+                <w:rFonts w:cs="Arial"/>
+                <w:noProof/>
+                <w:szCs w:val="16"/>
+              </w:rPr>
+              <w:t>Document1</w:t>
+            </w:r>
+          </w:fldSimple>
         </w:p>
       </w:tc>
     </w:tr>
@@ -4568,7 +4361,7 @@
         <v:path o:extrusionok="f" gradientshapeok="t" o:connecttype="rect"/>
         <o:lock v:ext="edit" aspectratio="t"/>
       </v:shapetype>
-      <v:shape id="_x0000_i1029" type="#_x0000_t75" style="width:12pt;height:12pt" o:bullet="t">
+      <v:shape id="_x0000_i1026" type="#_x0000_t75" style="width:12pt;height:12pt" o:bullet="t">
         <v:imagedata r:id="rId1" o:title="BD10263_"/>
       </v:shape>
     </w:pict>
@@ -7036,7 +6829,7 @@
 </file>
 
 <file path=customXml/itemProps1.xml><?xml version="1.0" encoding="utf-8"?>
-<ds:datastoreItem xmlns:ds="http://schemas.openxmlformats.org/officeDocument/2006/customXml" ds:itemID="{3D57F0CA-BDB6-4717-8410-F75DBEA9B134}">
+<ds:datastoreItem xmlns:ds="http://schemas.openxmlformats.org/officeDocument/2006/customXml" ds:itemID="{58BA7688-FEB0-4AFD-804A-A48BBB7E3E83}">
   <ds:schemaRefs>
     <ds:schemaRef ds:uri="http://schemas.openxmlformats.org/officeDocument/2006/bibliography"/>
   </ds:schemaRefs>

</xml_diff>

<commit_message>
Mise à jour rapport chapitre sur le sprint 4
</commit_message>
<xml_diff>
--- a/production/documentation/X-GesProj2-stocchetjo-rodriguedy-dulexsa-schaferje-Rapport.docx
+++ b/production/documentation/X-GesProj2-stocchetjo-rodriguedy-dulexsa-schaferje-Rapport.docx
@@ -80,7 +80,15 @@
         <w:jc w:val="center"/>
       </w:pPr>
       <w:r>
-        <w:t>Stocchetti Jonathan – Dulex Samuel – Rodrigues Alves Dylan- Schaefer Jérémy</w:t>
+        <w:t xml:space="preserve">Stocchetti Jonathan – </w:t>
+      </w:r>
+      <w:proofErr w:type="spellStart"/>
+      <w:r>
+        <w:t>Dulex</w:t>
+      </w:r>
+      <w:proofErr w:type="spellEnd"/>
+      <w:r>
+        <w:t xml:space="preserve"> Samuel – Rodrigues Alves Dylan- Schaefer Jérémy</w:t>
       </w:r>
       <w:r>
         <w:t xml:space="preserve"> </w:t>
@@ -99,8 +107,13 @@
       <w:pPr>
         <w:jc w:val="center"/>
       </w:pPr>
-      <w:r>
-        <w:t>Sébeillion 12 - ETML</w:t>
+      <w:proofErr w:type="spellStart"/>
+      <w:r>
+        <w:t>Sébeillion</w:t>
+      </w:r>
+      <w:proofErr w:type="spellEnd"/>
+      <w:r>
+        <w:t xml:space="preserve"> 12 - ETML</w:t>
       </w:r>
     </w:p>
     <w:p>
@@ -2193,7 +2206,31 @@
         <w:pStyle w:val="Corpsdetexte"/>
       </w:pPr>
       <w:r>
-        <w:t>Ce projet a pour but de remplacer le système actuel de gestion de formations, réalisé à l'aide de classeurs et feuilles Excel, par une application modulaire réalisée en php, mysql et javascript.</w:t>
+        <w:t xml:space="preserve">Ce projet a pour but de remplacer le système actuel de gestion de formations, réalisé à l'aide de classeurs et feuilles Excel, par une application modulaire réalisée en </w:t>
+      </w:r>
+      <w:proofErr w:type="spellStart"/>
+      <w:r>
+        <w:t>php</w:t>
+      </w:r>
+      <w:proofErr w:type="spellEnd"/>
+      <w:r>
+        <w:t xml:space="preserve">, </w:t>
+      </w:r>
+      <w:proofErr w:type="spellStart"/>
+      <w:r>
+        <w:t>mysql</w:t>
+      </w:r>
+      <w:proofErr w:type="spellEnd"/>
+      <w:r>
+        <w:t xml:space="preserve"> et </w:t>
+      </w:r>
+      <w:proofErr w:type="spellStart"/>
+      <w:r>
+        <w:t>javascript</w:t>
+      </w:r>
+      <w:proofErr w:type="spellEnd"/>
+      <w:r>
+        <w:t>.</w:t>
       </w:r>
     </w:p>
     <w:p>
@@ -2301,8 +2338,21 @@
         <w:pStyle w:val="Corpsdetexte"/>
       </w:pPr>
       <w:r>
-        <w:t>Une architecture WAMP, comme EasyPhp ou Xampp</w:t>
-      </w:r>
+        <w:t xml:space="preserve">Une architecture WAMP, comme </w:t>
+      </w:r>
+      <w:proofErr w:type="spellStart"/>
+      <w:r>
+        <w:t>EasyPhp</w:t>
+      </w:r>
+      <w:proofErr w:type="spellEnd"/>
+      <w:r>
+        <w:t xml:space="preserve"> ou </w:t>
+      </w:r>
+      <w:proofErr w:type="spellStart"/>
+      <w:r>
+        <w:t>Xampp</w:t>
+      </w:r>
+      <w:proofErr w:type="spellEnd"/>
     </w:p>
     <w:p>
       <w:pPr>
@@ -2376,7 +2426,15 @@
         <w:pStyle w:val="Corpsdetexte"/>
       </w:pPr>
       <w:r>
-        <w:t>Pour la planification, le tableau créer sur Trello fera foi. Chaque point est précisé et le nom des personnes affectées à une tâche y sont notées.</w:t>
+        <w:t xml:space="preserve">Pour la planification, le tableau créer sur </w:t>
+      </w:r>
+      <w:proofErr w:type="spellStart"/>
+      <w:r>
+        <w:t>Trello</w:t>
+      </w:r>
+      <w:proofErr w:type="spellEnd"/>
+      <w:r>
+        <w:t xml:space="preserve"> fera foi. Chaque point est précisé et le nom des personnes affectées à une tâche y sont notées.</w:t>
       </w:r>
     </w:p>
     <w:p>
@@ -2384,7 +2442,15 @@
         <w:pStyle w:val="Corpsdetexte"/>
       </w:pPr>
       <w:r>
-        <w:t xml:space="preserve">Lien vers Trello : </w:t>
+        <w:t xml:space="preserve">Lien vers </w:t>
+      </w:r>
+      <w:proofErr w:type="spellStart"/>
+      <w:r>
+        <w:t>Trello</w:t>
+      </w:r>
+      <w:proofErr w:type="spellEnd"/>
+      <w:r>
+        <w:t xml:space="preserve"> : </w:t>
       </w:r>
       <w:hyperlink r:id="rId9" w:history="1">
         <w:r>
@@ -2436,7 +2502,31 @@
         <w:pStyle w:val="Retraitcorpsdetexte"/>
       </w:pPr>
       <w:r>
-        <w:t>Au début du projet, le groupe s’est mobilisé pour créer un tableau Trello et ainsi faire un Product Backlog correcte qui sera utilisé durant le projet. Le tableau a été créé afin de l’utiliser avec une méthodologie Agile se nommant Scrum.</w:t>
+        <w:t xml:space="preserve">Au début du projet, le groupe s’est mobilisé pour créer un tableau </w:t>
+      </w:r>
+      <w:proofErr w:type="spellStart"/>
+      <w:r>
+        <w:t>Trello</w:t>
+      </w:r>
+      <w:proofErr w:type="spellEnd"/>
+      <w:r>
+        <w:t xml:space="preserve"> et ainsi faire un Product </w:t>
+      </w:r>
+      <w:proofErr w:type="spellStart"/>
+      <w:r>
+        <w:t>Backlog</w:t>
+      </w:r>
+      <w:proofErr w:type="spellEnd"/>
+      <w:r>
+        <w:t xml:space="preserve"> correcte qui sera utilisé durant le projet. Le tableau a été créé afin de l’utiliser avec une méthodologie Agile se nommant </w:t>
+      </w:r>
+      <w:proofErr w:type="spellStart"/>
+      <w:r>
+        <w:t>Scrum</w:t>
+      </w:r>
+      <w:proofErr w:type="spellEnd"/>
+      <w:r>
+        <w:t>.</w:t>
       </w:r>
     </w:p>
     <w:p>
@@ -2444,7 +2534,15 @@
         <w:pStyle w:val="Retraitcorpsdetexte"/>
       </w:pPr>
       <w:r>
-        <w:t>Une fois le tableau Trello correctement terminer, nous avons commencé notre Daily Meeting pour mettre en place le Sprint Planning</w:t>
+        <w:t xml:space="preserve">Une fois le tableau </w:t>
+      </w:r>
+      <w:proofErr w:type="spellStart"/>
+      <w:r>
+        <w:t>Trello</w:t>
+      </w:r>
+      <w:proofErr w:type="spellEnd"/>
+      <w:r>
+        <w:t xml:space="preserve"> correctement terminer, nous avons commencé notre Daily Meeting pour mettre en place le Sprint Planning</w:t>
       </w:r>
       <w:r>
         <w:t>. Cela a consisté à choisir les différentes étapes et tâches que l’équipe devra effectuer durant la période de sprint.</w:t>
@@ -2460,7 +2558,15 @@
         <w:pStyle w:val="Retraitcorpsdetexte"/>
       </w:pPr>
       <w:r>
-        <w:t xml:space="preserve">Après avoir pris ensemble la décision des tâches et avoir affecté les personnes, tout a été déplacé dans le Current Sprint et l’équipe s’est mise au travail. </w:t>
+        <w:t xml:space="preserve">Après avoir pris ensemble la décision des tâches et avoir affecté les personnes, tout a été déplacé dans le </w:t>
+      </w:r>
+      <w:proofErr w:type="spellStart"/>
+      <w:r>
+        <w:t>Current</w:t>
+      </w:r>
+      <w:proofErr w:type="spellEnd"/>
+      <w:r>
+        <w:t xml:space="preserve"> Sprint et l’équipe s’est mise au travail. </w:t>
       </w:r>
     </w:p>
     <w:p>
@@ -2489,8 +2595,13 @@
         <w:t>le</w:t>
       </w:r>
       <w:r>
-        <w:t xml:space="preserve"> logiciel JMerise</w:t>
-      </w:r>
+        <w:t xml:space="preserve"> logiciel </w:t>
+      </w:r>
+      <w:proofErr w:type="spellStart"/>
+      <w:r>
+        <w:t>JMerise</w:t>
+      </w:r>
+      <w:proofErr w:type="spellEnd"/>
       <w:r>
         <w:t xml:space="preserve">. Ils ont, par la suite, fait vérifier le fichier par </w:t>
       </w:r>
@@ -2523,7 +2634,15 @@
         <w:t xml:space="preserve"> nommé</w:t>
       </w:r>
       <w:r>
-        <w:t xml:space="preserve"> EasyPhp. Après quelques minutes, voyant que Jérémy pouvait terminer le script seul, Jonathan entrepris le commencement du rapport du projet.</w:t>
+        <w:t xml:space="preserve"> </w:t>
+      </w:r>
+      <w:proofErr w:type="spellStart"/>
+      <w:r>
+        <w:t>EasyPhp</w:t>
+      </w:r>
+      <w:proofErr w:type="spellEnd"/>
+      <w:r>
+        <w:t>. Après quelques minutes, voyant que Jérémy pouvait terminer le script seul, Jonathan entrepris le commencement du rapport du projet.</w:t>
       </w:r>
     </w:p>
     <w:p>
@@ -2566,7 +2685,15 @@
         <w:ind w:left="1134"/>
       </w:pPr>
       <w:r>
-        <w:t>Le Product Owner est venu validé le premier sprint. Il a vérifié les différentes étapes qui ont été potentiellement validé durant le sprint.</w:t>
+        <w:t xml:space="preserve">Le Product </w:t>
+      </w:r>
+      <w:proofErr w:type="spellStart"/>
+      <w:r>
+        <w:t>Owner</w:t>
+      </w:r>
+      <w:proofErr w:type="spellEnd"/>
+      <w:r>
+        <w:t xml:space="preserve"> est venu validé le premier sprint. Il a vérifié les différentes étapes qui ont été potentiellement validé durant le sprint.</w:t>
       </w:r>
     </w:p>
     <w:p>
@@ -2575,7 +2702,15 @@
         <w:ind w:left="1134"/>
       </w:pPr>
       <w:r>
-        <w:t>Il n’a pas validé deux Users Stories car elles ne correspondaient pas à ses attentes. C’était l’architecture du site internet et le début du rapport.</w:t>
+        <w:t xml:space="preserve">Il n’a pas validé deux </w:t>
+      </w:r>
+      <w:proofErr w:type="spellStart"/>
+      <w:r>
+        <w:t>Users</w:t>
+      </w:r>
+      <w:proofErr w:type="spellEnd"/>
+      <w:r>
+        <w:t xml:space="preserve"> Stories car elles ne correspondaient pas à ses attentes. C’était l’architecture du site internet et le début du rapport.</w:t>
       </w:r>
     </w:p>
     <w:p>
@@ -2635,7 +2770,15 @@
         <w:ind w:left="1134"/>
       </w:pPr>
       <w:r>
-        <w:t>Samuel a rajouté le lien que le Product Owner avait demandé lors de la première validation et Jonathan a mis à jour le rapport afin qu’il convienne aux attentes du client.</w:t>
+        <w:t xml:space="preserve">Samuel a rajouté le lien que le Product </w:t>
+      </w:r>
+      <w:proofErr w:type="spellStart"/>
+      <w:r>
+        <w:t>Owner</w:t>
+      </w:r>
+      <w:proofErr w:type="spellEnd"/>
+      <w:r>
+        <w:t xml:space="preserve"> avait demandé lors de la première validation et Jonathan a mis à jour le rapport afin qu’il convienne aux attentes du client.</w:t>
       </w:r>
     </w:p>
     <w:p>
@@ -2817,7 +2960,15 @@
         <w:ind w:left="1134"/>
       </w:pPr>
       <w:r>
-        <w:t>Le Product Owner est venu validé le deuxième sprint. Il a vérifié les différentes étapes qui ont été potentiellement validé durant le sprint.</w:t>
+        <w:t xml:space="preserve">Le Product </w:t>
+      </w:r>
+      <w:proofErr w:type="spellStart"/>
+      <w:r>
+        <w:t>Owner</w:t>
+      </w:r>
+      <w:proofErr w:type="spellEnd"/>
+      <w:r>
+        <w:t xml:space="preserve"> est venu validé le deuxième sprint. Il a vérifié les différentes étapes qui ont été potentiellement validé durant le sprint.</w:t>
       </w:r>
     </w:p>
     <w:p>
@@ -2937,7 +3088,15 @@
         <w:ind w:left="1134"/>
       </w:pPr>
       <w:r>
-        <w:t>Il a eu quelques soucis car certains noms de variables utilisées ne correspondaient pas entre elles. Mais après quelques minutes, cela a été corrigé et Samuel a pu mener à bien ces deux pages et fit de même pour la page « lesson ». C’est-à-dire que cette page pourra créer des leçons et les rajouter dans la base de donnée, comme les deux pages d’avant.</w:t>
+        <w:t>Il a eu quelques soucis car certains noms de variables utilisées ne correspondaient pas entre elles. Mais après quelques minutes, cela a été corrigé et Samuel a pu mener à bien ces deux pages et fit de même pour la page « </w:t>
+      </w:r>
+      <w:proofErr w:type="spellStart"/>
+      <w:r>
+        <w:t>lesson</w:t>
+      </w:r>
+      <w:proofErr w:type="spellEnd"/>
+      <w:r>
+        <w:t> ». C’est-à-dire que cette page pourra créer des leçons et les rajouter dans la base de donnée, comme les deux pages d’avant.</w:t>
       </w:r>
     </w:p>
     <w:p>
@@ -3011,13 +3170,15 @@
       </w:pPr>
       <w:r>
         <w:lastRenderedPageBreak/>
-        <w:t xml:space="preserve">Le Product Owner est venu validé le </w:t>
-      </w:r>
-      <w:r>
-        <w:t>troisième</w:t>
-      </w:r>
-      <w:r>
-        <w:t xml:space="preserve"> sprint. Il a vérifié les différentes étapes qui ont été potentiellement validé durant le sprint.</w:t>
+        <w:t xml:space="preserve">Le Product </w:t>
+      </w:r>
+      <w:proofErr w:type="spellStart"/>
+      <w:r>
+        <w:t>Owner</w:t>
+      </w:r>
+      <w:proofErr w:type="spellEnd"/>
+      <w:r>
+        <w:t xml:space="preserve"> est venu validé le troisième sprint. Il a vérifié les différentes étapes qui ont été potentiellement validé durant le sprint.</w:t>
       </w:r>
     </w:p>
     <w:p>
@@ -3026,31 +3187,150 @@
         <w:ind w:left="1134"/>
       </w:pPr>
       <w:r>
-        <w:t xml:space="preserve">Il a validé la mise </w:t>
-      </w:r>
-      <w:r>
-        <w:t>à jour</w:t>
-      </w:r>
-      <w:r>
-        <w:t xml:space="preserve"> du rapport du projet. Ce qui correspond aux chapitres 3.1.</w:t>
-      </w:r>
-      <w:r>
-        <w:t>4 et</w:t>
-      </w:r>
-      <w:r>
-        <w:t xml:space="preserve"> 3.1.</w:t>
-      </w:r>
-      <w:r>
-        <w:t>5.</w:t>
+        <w:t>Il a validé la mise à jour du rapport du projet. Ce qui correspond aux chapitres 3.1.4 et 3.1.5.</w:t>
+      </w:r>
+    </w:p>
+    <w:p>
+      <w:pPr>
+        <w:pStyle w:val="Retraitcorpsdetexte3"/>
+        <w:ind w:left="1134"/>
+      </w:pPr>
+    </w:p>
+    <w:p>
+      <w:pPr>
+        <w:pStyle w:val="Titre3"/>
+      </w:pPr>
+      <w:r>
+        <w:t>Sprint n°4</w:t>
+      </w:r>
+    </w:p>
+    <w:p>
+      <w:pPr>
+        <w:pStyle w:val="Retraitcorpsdetexte3"/>
+        <w:ind w:left="1134"/>
+      </w:pPr>
+      <w:r>
+        <w:t xml:space="preserve">Comme à notre habitude, nous avons commencé notre Daily Meeting pour mettre en place le Sprint Planning. Nous nous sommes donnés rendez-vous à un emplacement particulier car durant ce sprint, personne du groupe ne se trouve au même emplacement et nous ne pouvons plus discuter des avis, problèmes ou améliorations de vive voix. Nous nous sommes, malgré tout, mobilisés sur le Google </w:t>
+      </w:r>
+      <w:proofErr w:type="spellStart"/>
+      <w:r>
+        <w:t>Hangout</w:t>
+      </w:r>
+      <w:proofErr w:type="spellEnd"/>
+      <w:r>
+        <w:t xml:space="preserve"> pour avoir un moyen de discuter par message pour partager nos idées plus ou moins facilement.</w:t>
+      </w:r>
+    </w:p>
+    <w:p>
+      <w:pPr>
+        <w:pStyle w:val="Retraitcorpsdetexte3"/>
+        <w:ind w:left="1134"/>
+      </w:pPr>
+      <w:r>
+        <w:t xml:space="preserve">Dylan et Jérémy se sont occupé de résoudre des problèmes sur le site internet car des fonctions </w:t>
+      </w:r>
+      <w:proofErr w:type="spellStart"/>
+      <w:r>
+        <w:t>php</w:t>
+      </w:r>
+      <w:proofErr w:type="spellEnd"/>
+      <w:r>
+        <w:t xml:space="preserve"> ne fonctionnait bizarrement plus.</w:t>
+      </w:r>
+    </w:p>
+    <w:p>
+      <w:pPr>
+        <w:pStyle w:val="Retraitcorpsdetexte3"/>
+        <w:ind w:left="1134"/>
+      </w:pPr>
+      <w:r>
+        <w:t xml:space="preserve">Dylan </w:t>
+      </w:r>
+      <w:r>
+        <w:t>a fait la page dédiée à l</w:t>
+      </w:r>
+      <w:r>
+        <w:t>’affichage et à la</w:t>
+      </w:r>
+      <w:r>
+        <w:t xml:space="preserve"> modification d’un cours. Ainsi</w:t>
+      </w:r>
+      <w:r>
+        <w:t>, nous pouvons voir correctement les cours de la base de données et</w:t>
+      </w:r>
+      <w:r>
+        <w:t xml:space="preserve"> s’il y a une éventuelle faute au moment d’ajouté un cours, nous n’avons pas à aller la corriger dans la base de données avec le </w:t>
+      </w:r>
+      <w:proofErr w:type="spellStart"/>
+      <w:r>
+        <w:t>Wamp</w:t>
+      </w:r>
+      <w:proofErr w:type="spellEnd"/>
+      <w:r>
+        <w:t>, mais nous pourrons le changer directement depuis le site internet. Il a réparé des problèmes qui s’étaient cachés dans plusieurs pages, notamment celle des cours.</w:t>
+      </w:r>
+    </w:p>
+    <w:p>
+      <w:pPr>
+        <w:pStyle w:val="Retraitcorpsdetexte3"/>
+        <w:ind w:left="1134"/>
+      </w:pPr>
+      <w:r>
+        <w:t>Jérémy a passé une grande partie de son temps à déboguer le site internet et la base de données. La plupart des fonctions, comme écrit plus haut, ne faisait pas ce qu’</w:t>
+      </w:r>
+      <w:r>
+        <w:t>on voulait exactement. Une fois le site quelque peu réparé, Jérémy a modifié l’intégralité des données du site pour qu’elle soit dynamique par rapport aux données de la base.</w:t>
+      </w:r>
+    </w:p>
+    <w:p>
+      <w:pPr>
+        <w:pStyle w:val="Retraitcorpsdetexte3"/>
+        <w:ind w:left="1134"/>
+      </w:pPr>
+      <w:r>
+        <w:t xml:space="preserve">Jonathan a, quant à lui, fait la présentation. Il a fait une dizaine de diapositive pour permettre de faire une présentation précise et la plus complète possible. Samuel est venu l’aidé afin de mettre en place ses idées. Samuel a fait environ 4 diapositives qui parleront des données techniques que nous devions effectuer, de notre fonctionnement avec </w:t>
+      </w:r>
+      <w:proofErr w:type="spellStart"/>
+      <w:r>
+        <w:t>GitKraken</w:t>
+      </w:r>
+      <w:proofErr w:type="spellEnd"/>
+      <w:r>
+        <w:t xml:space="preserve">, de notre gestion du projet à l’aide de </w:t>
+      </w:r>
+      <w:proofErr w:type="spellStart"/>
+      <w:r>
+        <w:t>Trello</w:t>
+      </w:r>
+      <w:proofErr w:type="spellEnd"/>
+      <w:r>
+        <w:t xml:space="preserve"> et il a créé notre </w:t>
+      </w:r>
+      <w:proofErr w:type="spellStart"/>
+      <w:r>
+        <w:t>burndown</w:t>
+      </w:r>
+      <w:proofErr w:type="spellEnd"/>
+      <w:r>
+        <w:t xml:space="preserve"> charts et a pu l’ajouter à la présentation.</w:t>
+      </w:r>
+    </w:p>
+    <w:p>
+      <w:pPr>
+        <w:pStyle w:val="Retraitcorpsdetexte3"/>
+        <w:ind w:left="1134"/>
+      </w:pPr>
+      <w:r>
+        <w:t xml:space="preserve">Pour finir, Jonathan </w:t>
       </w:r>
       <w:bookmarkStart w:id="17" w:name="_GoBack"/>
       <w:bookmarkEnd w:id="17"/>
-    </w:p>
-    <w:p>
-      <w:pPr>
-        <w:pStyle w:val="Retraitcorpsdetexte3"/>
-        <w:ind w:left="1134"/>
-      </w:pPr>
+      <w:r>
+        <w:t>à</w:t>
+      </w:r>
+      <w:r>
+        <w:t xml:space="preserve"> continuer le rapport en ajoutant le chapitre du sprint n°4.</w:t>
+      </w:r>
     </w:p>
     <w:p>
       <w:pPr>
@@ -3223,8 +3503,13 @@
         </w:tabs>
         <w:ind w:left="709" w:hanging="283"/>
       </w:pPr>
-      <w:r>
-        <w:t>raison, décisions, etc.</w:t>
+      <w:proofErr w:type="gramStart"/>
+      <w:r>
+        <w:t>raison</w:t>
+      </w:r>
+      <w:proofErr w:type="gramEnd"/>
+      <w:r>
+        <w:t>, décisions, etc.</w:t>
       </w:r>
     </w:p>
     <w:p>
@@ -3269,6 +3554,7 @@
       <w:bookmarkStart w:id="28" w:name="_Toc165969653"/>
       <w:bookmarkStart w:id="29" w:name="_Toc478997772"/>
       <w:r>
+        <w:lastRenderedPageBreak/>
         <w:t>Conclusion</w:t>
       </w:r>
       <w:bookmarkEnd w:id="28"/>
@@ -3523,7 +3809,15 @@
         <w:pStyle w:val="Corpsdetexte"/>
       </w:pPr>
       <w:r>
-        <w:t>Pour le journal de travail, le tableau créer sur Trello fera foi. Chaque point est précisé et le nom des personnes affectées à une tâche y sont notées.</w:t>
+        <w:t xml:space="preserve">Pour le journal de travail, le tableau créer sur </w:t>
+      </w:r>
+      <w:proofErr w:type="spellStart"/>
+      <w:r>
+        <w:t>Trello</w:t>
+      </w:r>
+      <w:proofErr w:type="spellEnd"/>
+      <w:r>
+        <w:t xml:space="preserve"> fera foi. Chaque point est précisé et le nom des personnes affectées à une tâche y sont notées.</w:t>
       </w:r>
     </w:p>
     <w:p>
@@ -3531,7 +3825,15 @@
         <w:pStyle w:val="Corpsdetexte"/>
       </w:pPr>
       <w:r>
-        <w:t xml:space="preserve">Lien vers Trello : </w:t>
+        <w:t xml:space="preserve">Lien vers </w:t>
+      </w:r>
+      <w:proofErr w:type="spellStart"/>
+      <w:r>
+        <w:t>Trello</w:t>
+      </w:r>
+      <w:proofErr w:type="spellEnd"/>
+      <w:r>
+        <w:t xml:space="preserve"> : </w:t>
       </w:r>
       <w:hyperlink r:id="rId10" w:history="1">
         <w:r>
@@ -3953,7 +4255,7 @@
               <w:noProof/>
               <w:szCs w:val="16"/>
             </w:rPr>
-            <w:t>7</w:t>
+            <w:t>8</w:t>
           </w:r>
           <w:r>
             <w:rPr>
@@ -4002,7 +4304,7 @@
               <w:noProof/>
               <w:szCs w:val="16"/>
             </w:rPr>
-            <w:t>7</w:t>
+            <w:t>8</w:t>
           </w:r>
           <w:r>
             <w:rPr>
@@ -4149,7 +4451,7 @@
               <w:noProof/>
               <w:szCs w:val="16"/>
             </w:rPr>
-            <w:t>26.04.2017 16:12</w:t>
+            <w:t>10.05.2017 16:35</w:t>
           </w:r>
           <w:r>
             <w:rPr>
@@ -4361,7 +4663,7 @@
         <v:path o:extrusionok="f" gradientshapeok="t" o:connecttype="rect"/>
         <o:lock v:ext="edit" aspectratio="t"/>
       </v:shapetype>
-      <v:shape id="_x0000_i1026" type="#_x0000_t75" style="width:12pt;height:12pt" o:bullet="t">
+      <v:shape id="_x0000_i1029" type="#_x0000_t75" style="width:12pt;height:12pt" o:bullet="t">
         <v:imagedata r:id="rId1" o:title="BD10263_"/>
       </v:shape>
     </w:pict>
@@ -6829,7 +7131,7 @@
 </file>
 
 <file path=customXml/itemProps1.xml><?xml version="1.0" encoding="utf-8"?>
-<ds:datastoreItem xmlns:ds="http://schemas.openxmlformats.org/officeDocument/2006/customXml" ds:itemID="{58BA7688-FEB0-4AFD-804A-A48BBB7E3E83}">
+<ds:datastoreItem xmlns:ds="http://schemas.openxmlformats.org/officeDocument/2006/customXml" ds:itemID="{8ED2CF8D-E1CF-4D05-BCC9-BBDF879F893B}">
   <ds:schemaRefs>
     <ds:schemaRef ds:uri="http://schemas.openxmlformats.org/officeDocument/2006/bibliography"/>
   </ds:schemaRefs>

</xml_diff>